<commit_message>
Update docs with new CLA info
</commit_message>
<xml_diff>
--- a/CONTRIBUTOR_CLA.docx
+++ b/CONTRIBUTOR_CLA.docx
@@ -1,6 +1,6 @@
 
 <file path=word/document.xml><?xml version="1.0" encoding="utf-8"?>
-<w:document xmlns:wpc="http://schemas.microsoft.com/office/word/2010/wordprocessingCanvas" xmlns:cx="http://schemas.microsoft.com/office/drawing/2014/chartex" xmlns:cx1="http://schemas.microsoft.com/office/drawing/2015/9/8/chartex" xmlns:cx2="http://schemas.microsoft.com/office/drawing/2015/10/21/chartex" xmlns:cx3="http://schemas.microsoft.com/office/drawing/2016/5/9/chartex" xmlns:cx4="http://schemas.microsoft.com/office/drawing/2016/5/10/chartex" xmlns:cx5="http://schemas.microsoft.com/office/drawing/2016/5/11/chartex" xmlns:cx6="http://schemas.microsoft.com/office/drawing/2016/5/12/chartex" xmlns:cx7="http://schemas.microsoft.com/office/drawing/2016/5/13/chartex" xmlns:cx8="http://schemas.microsoft.com/office/drawing/2016/5/14/chartex" xmlns:mc="http://schemas.openxmlformats.org/markup-compatibility/2006" xmlns:aink="http://schemas.microsoft.com/office/drawing/2016/ink" xmlns:am3d="http://schemas.microsoft.com/office/drawing/2017/model3d" xmlns:o="urn:schemas-microsoft-com:office:office" xmlns:r="http://schemas.openxmlformats.org/officeDocument/2006/relationships" xmlns:m="http://schemas.openxmlformats.org/officeDocument/2006/math" xmlns:v="urn:schemas-microsoft-com:vml" xmlns:wp14="http://schemas.microsoft.com/office/word/2010/wordprocessingDrawing" xmlns:wp="http://schemas.openxmlformats.org/drawingml/2006/wordprocessingDrawing" xmlns:w10="urn:schemas-microsoft-com:office:word" xmlns:w="http://schemas.openxmlformats.org/wordprocessingml/2006/main" xmlns:w14="http://schemas.microsoft.com/office/word/2010/wordml" xmlns:w15="http://schemas.microsoft.com/office/word/2012/wordml" xmlns:w16cex="http://schemas.microsoft.com/office/word/2018/wordml/cex" xmlns:w16cid="http://schemas.microsoft.com/office/word/2016/wordml/cid" xmlns:w16="http://schemas.microsoft.com/office/word/2018/wordml" xmlns:w16sdtdh="http://schemas.microsoft.com/office/word/2020/wordml/sdtdatahash" xmlns:w16se="http://schemas.microsoft.com/office/word/2015/wordml/symex" xmlns:wpg="http://schemas.microsoft.com/office/word/2010/wordprocessingGroup" xmlns:wpi="http://schemas.microsoft.com/office/word/2010/wordprocessingInk" xmlns:wne="http://schemas.microsoft.com/office/word/2006/wordml" xmlns:wps="http://schemas.microsoft.com/office/word/2010/wordprocessingShape" mc:Ignorable="w14 w15 w16se w16cid w16 w16cex w16sdtdh wp14">
+<w:document xmlns:wpc="http://schemas.microsoft.com/office/word/2010/wordprocessingCanvas" xmlns:cx="http://schemas.microsoft.com/office/drawing/2014/chartex" xmlns:cx1="http://schemas.microsoft.com/office/drawing/2015/9/8/chartex" xmlns:cx2="http://schemas.microsoft.com/office/drawing/2015/10/21/chartex" xmlns:cx3="http://schemas.microsoft.com/office/drawing/2016/5/9/chartex" xmlns:cx4="http://schemas.microsoft.com/office/drawing/2016/5/10/chartex" xmlns:cx5="http://schemas.microsoft.com/office/drawing/2016/5/11/chartex" xmlns:cx6="http://schemas.microsoft.com/office/drawing/2016/5/12/chartex" xmlns:cx7="http://schemas.microsoft.com/office/drawing/2016/5/13/chartex" xmlns:cx8="http://schemas.microsoft.com/office/drawing/2016/5/14/chartex" xmlns:mc="http://schemas.openxmlformats.org/markup-compatibility/2006" xmlns:aink="http://schemas.microsoft.com/office/drawing/2016/ink" xmlns:am3d="http://schemas.microsoft.com/office/drawing/2017/model3d" xmlns:o="urn:schemas-microsoft-com:office:office" xmlns:oel="http://schemas.microsoft.com/office/2019/extlst" xmlns:r="http://schemas.openxmlformats.org/officeDocument/2006/relationships" xmlns:m="http://schemas.openxmlformats.org/officeDocument/2006/math" xmlns:v="urn:schemas-microsoft-com:vml" xmlns:wp14="http://schemas.microsoft.com/office/word/2010/wordprocessingDrawing" xmlns:wp="http://schemas.openxmlformats.org/drawingml/2006/wordprocessingDrawing" xmlns:w10="urn:schemas-microsoft-com:office:word" xmlns:w="http://schemas.openxmlformats.org/wordprocessingml/2006/main" xmlns:w14="http://schemas.microsoft.com/office/word/2010/wordml" xmlns:w15="http://schemas.microsoft.com/office/word/2012/wordml" xmlns:w16cex="http://schemas.microsoft.com/office/word/2018/wordml/cex" xmlns:w16cid="http://schemas.microsoft.com/office/word/2016/wordml/cid" xmlns:w16="http://schemas.microsoft.com/office/word/2018/wordml" xmlns:w16du="http://schemas.microsoft.com/office/word/2023/wordml/word16du" xmlns:w16sdtdh="http://schemas.microsoft.com/office/word/2020/wordml/sdtdatahash" xmlns:w16se="http://schemas.microsoft.com/office/word/2015/wordml/symex" xmlns:wpg="http://schemas.microsoft.com/office/word/2010/wordprocessingGroup" xmlns:wpi="http://schemas.microsoft.com/office/word/2010/wordprocessingInk" xmlns:wne="http://schemas.microsoft.com/office/word/2006/wordml" xmlns:wps="http://schemas.microsoft.com/office/word/2010/wordprocessingShape" mc:Ignorable="w14 w15 w16se w16cid w16 w16cex w16sdtdh wp14">
   <w:body>
     <w:p>
       <w:pPr>
@@ -89,21 +89,21 @@
         <w:t>)</w:t>
       </w:r>
       <w:r>
-        <w:t xml:space="preserve"> on file that has been signed by each Contributor prior to accepting a Contributor</w:t>
+        <w:t xml:space="preserve"> on </w:t>
+      </w:r>
+      <w:proofErr w:type="gramStart"/>
+      <w:r>
+        <w:t>file</w:t>
+      </w:r>
+      <w:proofErr w:type="gramEnd"/>
+      <w:r>
+        <w:t xml:space="preserve"> that has been signed by each Contributor prior to accepting a Contributor</w:t>
       </w:r>
       <w:r>
         <w:t>’</w:t>
       </w:r>
       <w:r>
-        <w:t xml:space="preserve">s code, </w:t>
-      </w:r>
-      <w:proofErr w:type="gramStart"/>
-      <w:r>
-        <w:t>in order to</w:t>
-      </w:r>
-      <w:proofErr w:type="gramEnd"/>
-      <w:r>
-        <w:t xml:space="preserve"> establish the intellectual property rights in the Project. This Agreement indicates that you have the right to contribute the code to the Project, that you transfer all ownership interest in the code to </w:t>
+        <w:t xml:space="preserve">s code, in order to establish the intellectual property rights in the Project. This Agreement indicates that you have the right to contribute the code to the Project, that you transfer all ownership interest in the code to </w:t>
       </w:r>
       <w:proofErr w:type="spellStart"/>
       <w:r>
@@ -454,7 +454,15 @@
         <w:t xml:space="preserve"> </w:t>
       </w:r>
       <w:r>
-        <w:t>individual in connection with such Contribution. A “Contribution” means any and all past, present</w:t>
+        <w:t xml:space="preserve">individual in connection with such Contribution. A “Contribution” means </w:t>
+      </w:r>
+      <w:proofErr w:type="gramStart"/>
+      <w:r>
+        <w:t>any and all</w:t>
+      </w:r>
+      <w:proofErr w:type="gramEnd"/>
+      <w:r>
+        <w:t xml:space="preserve"> past, present</w:t>
       </w:r>
       <w:r>
         <w:t xml:space="preserve"> </w:t>
@@ -472,92 +480,84 @@
         <w:t xml:space="preserve"> </w:t>
       </w:r>
       <w:r>
-        <w:t xml:space="preserve">You post or submit to the </w:t>
+        <w:t>You post or submit to the Project, but excluding communication that is conspicuously marked or</w:t>
+      </w:r>
+      <w:r>
+        <w:t xml:space="preserve"> </w:t>
+      </w:r>
+      <w:r>
+        <w:t>otherwise designated in writing by You as “Not a Contribution.”</w:t>
+      </w:r>
+    </w:p>
+    <w:p>
+      <w:pPr>
+        <w:spacing w:line="276" w:lineRule="auto"/>
+      </w:pPr>
+    </w:p>
+    <w:p>
+      <w:pPr>
+        <w:spacing w:line="276" w:lineRule="auto"/>
+      </w:pPr>
+      <w:r>
+        <w:t>2. You hereby assign all right, title and interest worldwide in copyrights and related moral rights</w:t>
+      </w:r>
+    </w:p>
+    <w:p>
+      <w:pPr>
+        <w:spacing w:line="276" w:lineRule="auto"/>
+      </w:pPr>
+      <w:r>
+        <w:t xml:space="preserve">in the Contribution to </w:t>
+      </w:r>
+      <w:proofErr w:type="spellStart"/>
+      <w:r>
+        <w:t>TiDev</w:t>
+      </w:r>
+      <w:proofErr w:type="spellEnd"/>
+      <w:r>
+        <w:t xml:space="preserve">, Inc. </w:t>
+      </w:r>
+      <w:proofErr w:type="spellStart"/>
+      <w:r>
+        <w:t>TiDev</w:t>
+      </w:r>
+      <w:proofErr w:type="spellEnd"/>
+      <w:r>
+        <w:t>, Inc shall be able to register this assignment. You also hereby</w:t>
+      </w:r>
+      <w:r>
+        <w:t xml:space="preserve"> </w:t>
+      </w:r>
+      <w:r>
+        <w:t xml:space="preserve">grant to </w:t>
+      </w:r>
+      <w:proofErr w:type="spellStart"/>
+      <w:r>
+        <w:t>TiDev</w:t>
+      </w:r>
+      <w:proofErr w:type="spellEnd"/>
+      <w:r>
+        <w:t>, Inc a non- exclusive, irrevocable, worldwide, royalty free, transferable license under</w:t>
+      </w:r>
+      <w:r>
+        <w:t xml:space="preserve"> </w:t>
+      </w:r>
+      <w:r>
+        <w:t>any patents owned by You now or in the future to make, use, sell, offer for sale and import in Your</w:t>
+      </w:r>
+      <w:r>
+        <w:t xml:space="preserve"> </w:t>
+      </w:r>
+      <w:r>
+        <w:t xml:space="preserve">Contributions, with the right to sublicense </w:t>
       </w:r>
       <w:proofErr w:type="gramStart"/>
       <w:r>
-        <w:t>Project, but</w:t>
+        <w:t>all of</w:t>
       </w:r>
       <w:proofErr w:type="gramEnd"/>
       <w:r>
-        <w:t xml:space="preserve"> excluding communication that is conspicuously marked or</w:t>
-      </w:r>
-      <w:r>
-        <w:t xml:space="preserve"> </w:t>
-      </w:r>
-      <w:r>
-        <w:t>otherwise designated in writing by You as “Not a Contribution.”</w:t>
-      </w:r>
-    </w:p>
-    <w:p>
-      <w:pPr>
-        <w:spacing w:line="276" w:lineRule="auto"/>
-      </w:pPr>
-    </w:p>
-    <w:p>
-      <w:pPr>
-        <w:spacing w:line="276" w:lineRule="auto"/>
-      </w:pPr>
-      <w:r>
-        <w:t>2. You hereby assign all right, title and interest worldwide in copyrights and related moral rights</w:t>
-      </w:r>
-    </w:p>
-    <w:p>
-      <w:pPr>
-        <w:spacing w:line="276" w:lineRule="auto"/>
-      </w:pPr>
-      <w:r>
-        <w:t xml:space="preserve">in the Contribution to </w:t>
-      </w:r>
-      <w:proofErr w:type="spellStart"/>
-      <w:r>
-        <w:t>TiDev</w:t>
-      </w:r>
-      <w:proofErr w:type="spellEnd"/>
-      <w:r>
-        <w:t xml:space="preserve">, Inc. </w:t>
-      </w:r>
-      <w:proofErr w:type="spellStart"/>
-      <w:r>
-        <w:t>TiDev</w:t>
-      </w:r>
-      <w:proofErr w:type="spellEnd"/>
-      <w:r>
-        <w:t>, Inc shall be able to register this assignment. You also hereby</w:t>
-      </w:r>
-      <w:r>
-        <w:t xml:space="preserve"> </w:t>
-      </w:r>
-      <w:r>
-        <w:t xml:space="preserve">grant to </w:t>
-      </w:r>
-      <w:proofErr w:type="spellStart"/>
-      <w:r>
-        <w:t>TiDev</w:t>
-      </w:r>
-      <w:proofErr w:type="spellEnd"/>
-      <w:r>
-        <w:t>, Inc a non- exclusive, irrevocable, worldwide, royalty free, transferable license under</w:t>
-      </w:r>
-      <w:r>
-        <w:t xml:space="preserve"> </w:t>
-      </w:r>
-      <w:r>
-        <w:t xml:space="preserve">any patents owned by You now or in the future to make, use, sell, offer for </w:t>
-      </w:r>
-      <w:proofErr w:type="gramStart"/>
-      <w:r>
-        <w:t>sale</w:t>
-      </w:r>
-      <w:proofErr w:type="gramEnd"/>
-      <w:r>
-        <w:t xml:space="preserve"> and import in Your</w:t>
-      </w:r>
-      <w:r>
-        <w:t xml:space="preserve"> </w:t>
-      </w:r>
-      <w:r>
-        <w:t>Contributions, with the right to sublicense all of these rights through multiple tiers of sublicensees.</w:t>
+        <w:t xml:space="preserve"> these rights through multiple tiers of sublicensees.</w:t>
       </w:r>
     </w:p>
     <w:p>
@@ -913,15 +913,7 @@
         <w:spacing w:line="276" w:lineRule="auto"/>
       </w:pPr>
       <w:r>
-        <w:t xml:space="preserve">QUENTIAL, SPECIAL, </w:t>
-      </w:r>
-      <w:proofErr w:type="gramStart"/>
-      <w:r>
-        <w:t>INCIDENTAL</w:t>
-      </w:r>
-      <w:proofErr w:type="gramEnd"/>
-      <w:r>
-        <w:t xml:space="preserve"> OR INDIRECT DAMAGES OF ANY KIND ARISING OUT OF</w:t>
+        <w:t>QUENTIAL, SPECIAL, INCIDENTAL OR INDIRECT DAMAGES OF ANY KIND ARISING OUT OF</w:t>
       </w:r>
     </w:p>
     <w:p>
@@ -2139,7 +2131,6 @@
                 <w:color w:val="767171" w:themeColor="background2" w:themeShade="80"/>
               </w:rPr>
             </w:pPr>
-            <w:proofErr w:type="spellStart"/>
             <w:r>
               <w:rPr>
                 <w:b/>
@@ -2148,9 +2139,8 @@
                 <w:iCs/>
                 <w:color w:val="767171" w:themeColor="background2" w:themeShade="80"/>
               </w:rPr>
-              <w:t>Github</w:t>
+              <w:t>Git</w:t>
             </w:r>
-            <w:proofErr w:type="spellEnd"/>
             <w:r>
               <w:rPr>
                 <w:b/>
@@ -2159,7 +2149,17 @@
                 <w:iCs/>
                 <w:color w:val="767171" w:themeColor="background2" w:themeShade="80"/>
               </w:rPr>
-              <w:t xml:space="preserve"> Username</w:t>
+              <w:t>H</w:t>
+            </w:r>
+            <w:r>
+              <w:rPr>
+                <w:b/>
+                <w:bCs/>
+                <w:i/>
+                <w:iCs/>
+                <w:color w:val="767171" w:themeColor="background2" w:themeShade="80"/>
+              </w:rPr>
+              <w:t>ub Username</w:t>
             </w:r>
           </w:p>
           <w:p>
@@ -2194,58 +2194,6 @@
         </w:tc>
       </w:tr>
     </w:tbl>
-    <w:p>
-      <w:pPr>
-        <w:jc w:val="center"/>
-      </w:pPr>
-      <w:r>
-        <w:t>------</w:t>
-      </w:r>
-    </w:p>
-    <w:p/>
-    <w:p>
-      <w:pPr>
-        <w:pStyle w:val="Quote"/>
-        <w:spacing w:line="276" w:lineRule="auto"/>
-        <w:ind w:left="0"/>
-        <w:jc w:val="left"/>
-      </w:pPr>
-      <w:r>
-        <w:t xml:space="preserve">If you have any attachments to include with this digitally signed CLA </w:t>
-      </w:r>
-      <w:r>
-        <w:t>such as information</w:t>
-      </w:r>
-      <w:r>
-        <w:t xml:space="preserve"> about</w:t>
-      </w:r>
-      <w:r>
-        <w:t xml:space="preserve"> your </w:t>
-      </w:r>
-      <w:r>
-        <w:t>employer’s</w:t>
-      </w:r>
-      <w:r>
-        <w:t xml:space="preserve"> policy on contributing to </w:t>
-      </w:r>
-      <w:r>
-        <w:t>open-source</w:t>
-      </w:r>
-      <w:r>
-        <w:t xml:space="preserve"> projects</w:t>
-      </w:r>
-      <w:r>
-        <w:t xml:space="preserve">, please include them along with this CLA using the </w:t>
-      </w:r>
-      <w:proofErr w:type="spellStart"/>
-      <w:r>
-        <w:t>Docusign</w:t>
-      </w:r>
-      <w:proofErr w:type="spellEnd"/>
-      <w:r>
-        <w:t xml:space="preserve"> attachment feature.</w:t>
-      </w:r>
-    </w:p>
     <w:p/>
     <w:sectPr>
       <w:headerReference w:type="default" r:id="rId9"/>
@@ -2260,7 +2208,7 @@
 </file>
 
 <file path=word/endnotes.xml><?xml version="1.0" encoding="utf-8"?>
-<w:endnotes xmlns:wpc="http://schemas.microsoft.com/office/word/2010/wordprocessingCanvas" xmlns:cx="http://schemas.microsoft.com/office/drawing/2014/chartex" xmlns:cx1="http://schemas.microsoft.com/office/drawing/2015/9/8/chartex" xmlns:cx2="http://schemas.microsoft.com/office/drawing/2015/10/21/chartex" xmlns:cx3="http://schemas.microsoft.com/office/drawing/2016/5/9/chartex" xmlns:cx4="http://schemas.microsoft.com/office/drawing/2016/5/10/chartex" xmlns:cx5="http://schemas.microsoft.com/office/drawing/2016/5/11/chartex" xmlns:cx6="http://schemas.microsoft.com/office/drawing/2016/5/12/chartex" xmlns:cx7="http://schemas.microsoft.com/office/drawing/2016/5/13/chartex" xmlns:cx8="http://schemas.microsoft.com/office/drawing/2016/5/14/chartex" xmlns:mc="http://schemas.openxmlformats.org/markup-compatibility/2006" xmlns:aink="http://schemas.microsoft.com/office/drawing/2016/ink" xmlns:am3d="http://schemas.microsoft.com/office/drawing/2017/model3d" xmlns:o="urn:schemas-microsoft-com:office:office" xmlns:r="http://schemas.openxmlformats.org/officeDocument/2006/relationships" xmlns:m="http://schemas.openxmlformats.org/officeDocument/2006/math" xmlns:v="urn:schemas-microsoft-com:vml" xmlns:wp14="http://schemas.microsoft.com/office/word/2010/wordprocessingDrawing" xmlns:wp="http://schemas.openxmlformats.org/drawingml/2006/wordprocessingDrawing" xmlns:w10="urn:schemas-microsoft-com:office:word" xmlns:w="http://schemas.openxmlformats.org/wordprocessingml/2006/main" xmlns:w14="http://schemas.microsoft.com/office/word/2010/wordml" xmlns:w15="http://schemas.microsoft.com/office/word/2012/wordml" xmlns:w16cex="http://schemas.microsoft.com/office/word/2018/wordml/cex" xmlns:w16cid="http://schemas.microsoft.com/office/word/2016/wordml/cid" xmlns:w16="http://schemas.microsoft.com/office/word/2018/wordml" xmlns:w16sdtdh="http://schemas.microsoft.com/office/word/2020/wordml/sdtdatahash" xmlns:w16se="http://schemas.microsoft.com/office/word/2015/wordml/symex" xmlns:wpg="http://schemas.microsoft.com/office/word/2010/wordprocessingGroup" xmlns:wpi="http://schemas.microsoft.com/office/word/2010/wordprocessingInk" xmlns:wne="http://schemas.microsoft.com/office/word/2006/wordml" xmlns:wps="http://schemas.microsoft.com/office/word/2010/wordprocessingShape" mc:Ignorable="w14 w15 w16se w16cid w16 w16cex w16sdtdh wp14">
+<w:endnotes xmlns:wpc="http://schemas.microsoft.com/office/word/2010/wordprocessingCanvas" xmlns:cx="http://schemas.microsoft.com/office/drawing/2014/chartex" xmlns:cx1="http://schemas.microsoft.com/office/drawing/2015/9/8/chartex" xmlns:cx2="http://schemas.microsoft.com/office/drawing/2015/10/21/chartex" xmlns:cx3="http://schemas.microsoft.com/office/drawing/2016/5/9/chartex" xmlns:cx4="http://schemas.microsoft.com/office/drawing/2016/5/10/chartex" xmlns:cx5="http://schemas.microsoft.com/office/drawing/2016/5/11/chartex" xmlns:cx6="http://schemas.microsoft.com/office/drawing/2016/5/12/chartex" xmlns:cx7="http://schemas.microsoft.com/office/drawing/2016/5/13/chartex" xmlns:cx8="http://schemas.microsoft.com/office/drawing/2016/5/14/chartex" xmlns:mc="http://schemas.openxmlformats.org/markup-compatibility/2006" xmlns:aink="http://schemas.microsoft.com/office/drawing/2016/ink" xmlns:am3d="http://schemas.microsoft.com/office/drawing/2017/model3d" xmlns:o="urn:schemas-microsoft-com:office:office" xmlns:oel="http://schemas.microsoft.com/office/2019/extlst" xmlns:r="http://schemas.openxmlformats.org/officeDocument/2006/relationships" xmlns:m="http://schemas.openxmlformats.org/officeDocument/2006/math" xmlns:v="urn:schemas-microsoft-com:vml" xmlns:wp14="http://schemas.microsoft.com/office/word/2010/wordprocessingDrawing" xmlns:wp="http://schemas.openxmlformats.org/drawingml/2006/wordprocessingDrawing" xmlns:w10="urn:schemas-microsoft-com:office:word" xmlns:w="http://schemas.openxmlformats.org/wordprocessingml/2006/main" xmlns:w14="http://schemas.microsoft.com/office/word/2010/wordml" xmlns:w15="http://schemas.microsoft.com/office/word/2012/wordml" xmlns:w16cex="http://schemas.microsoft.com/office/word/2018/wordml/cex" xmlns:w16cid="http://schemas.microsoft.com/office/word/2016/wordml/cid" xmlns:w16="http://schemas.microsoft.com/office/word/2018/wordml" xmlns:w16du="http://schemas.microsoft.com/office/word/2023/wordml/word16du" xmlns:w16sdtdh="http://schemas.microsoft.com/office/word/2020/wordml/sdtdatahash" xmlns:w16se="http://schemas.microsoft.com/office/word/2015/wordml/symex" xmlns:wpg="http://schemas.microsoft.com/office/word/2010/wordprocessingGroup" xmlns:wpi="http://schemas.microsoft.com/office/word/2010/wordprocessingInk" xmlns:wne="http://schemas.microsoft.com/office/word/2006/wordml" xmlns:wps="http://schemas.microsoft.com/office/word/2010/wordprocessingShape" mc:Ignorable="w14 w15 w16se w16cid w16 w16cex w16sdtdh wp14">
   <w:endnote w:type="separator" w:id="-1">
     <w:p>
       <w:r>
@@ -2279,7 +2227,7 @@
 </file>
 
 <file path=word/footer1.xml><?xml version="1.0" encoding="utf-8"?>
-<w:ftr xmlns:wpc="http://schemas.microsoft.com/office/word/2010/wordprocessingCanvas" xmlns:cx="http://schemas.microsoft.com/office/drawing/2014/chartex" xmlns:cx1="http://schemas.microsoft.com/office/drawing/2015/9/8/chartex" xmlns:cx2="http://schemas.microsoft.com/office/drawing/2015/10/21/chartex" xmlns:cx3="http://schemas.microsoft.com/office/drawing/2016/5/9/chartex" xmlns:cx4="http://schemas.microsoft.com/office/drawing/2016/5/10/chartex" xmlns:cx5="http://schemas.microsoft.com/office/drawing/2016/5/11/chartex" xmlns:cx6="http://schemas.microsoft.com/office/drawing/2016/5/12/chartex" xmlns:cx7="http://schemas.microsoft.com/office/drawing/2016/5/13/chartex" xmlns:cx8="http://schemas.microsoft.com/office/drawing/2016/5/14/chartex" xmlns:mc="http://schemas.openxmlformats.org/markup-compatibility/2006" xmlns:aink="http://schemas.microsoft.com/office/drawing/2016/ink" xmlns:am3d="http://schemas.microsoft.com/office/drawing/2017/model3d" xmlns:o="urn:schemas-microsoft-com:office:office" xmlns:r="http://schemas.openxmlformats.org/officeDocument/2006/relationships" xmlns:m="http://schemas.openxmlformats.org/officeDocument/2006/math" xmlns:v="urn:schemas-microsoft-com:vml" xmlns:wp14="http://schemas.microsoft.com/office/word/2010/wordprocessingDrawing" xmlns:wp="http://schemas.openxmlformats.org/drawingml/2006/wordprocessingDrawing" xmlns:w10="urn:schemas-microsoft-com:office:word" xmlns:w="http://schemas.openxmlformats.org/wordprocessingml/2006/main" xmlns:w14="http://schemas.microsoft.com/office/word/2010/wordml" xmlns:w15="http://schemas.microsoft.com/office/word/2012/wordml" xmlns:w16cex="http://schemas.microsoft.com/office/word/2018/wordml/cex" xmlns:w16cid="http://schemas.microsoft.com/office/word/2016/wordml/cid" xmlns:w16="http://schemas.microsoft.com/office/word/2018/wordml" xmlns:w16sdtdh="http://schemas.microsoft.com/office/word/2020/wordml/sdtdatahash" xmlns:w16se="http://schemas.microsoft.com/office/word/2015/wordml/symex" xmlns:wpg="http://schemas.microsoft.com/office/word/2010/wordprocessingGroup" xmlns:wpi="http://schemas.microsoft.com/office/word/2010/wordprocessingInk" xmlns:wne="http://schemas.microsoft.com/office/word/2006/wordml" xmlns:wps="http://schemas.microsoft.com/office/word/2010/wordprocessingShape" mc:Ignorable="w14 w15 w16se w16cid w16 w16cex w16sdtdh wp14">
+<w:ftr xmlns:wpc="http://schemas.microsoft.com/office/word/2010/wordprocessingCanvas" xmlns:cx="http://schemas.microsoft.com/office/drawing/2014/chartex" xmlns:cx1="http://schemas.microsoft.com/office/drawing/2015/9/8/chartex" xmlns:cx2="http://schemas.microsoft.com/office/drawing/2015/10/21/chartex" xmlns:cx3="http://schemas.microsoft.com/office/drawing/2016/5/9/chartex" xmlns:cx4="http://schemas.microsoft.com/office/drawing/2016/5/10/chartex" xmlns:cx5="http://schemas.microsoft.com/office/drawing/2016/5/11/chartex" xmlns:cx6="http://schemas.microsoft.com/office/drawing/2016/5/12/chartex" xmlns:cx7="http://schemas.microsoft.com/office/drawing/2016/5/13/chartex" xmlns:cx8="http://schemas.microsoft.com/office/drawing/2016/5/14/chartex" xmlns:mc="http://schemas.openxmlformats.org/markup-compatibility/2006" xmlns:aink="http://schemas.microsoft.com/office/drawing/2016/ink" xmlns:am3d="http://schemas.microsoft.com/office/drawing/2017/model3d" xmlns:o="urn:schemas-microsoft-com:office:office" xmlns:oel="http://schemas.microsoft.com/office/2019/extlst" xmlns:r="http://schemas.openxmlformats.org/officeDocument/2006/relationships" xmlns:m="http://schemas.openxmlformats.org/officeDocument/2006/math" xmlns:v="urn:schemas-microsoft-com:vml" xmlns:wp14="http://schemas.microsoft.com/office/word/2010/wordprocessingDrawing" xmlns:wp="http://schemas.openxmlformats.org/drawingml/2006/wordprocessingDrawing" xmlns:w10="urn:schemas-microsoft-com:office:word" xmlns:w="http://schemas.openxmlformats.org/wordprocessingml/2006/main" xmlns:w14="http://schemas.microsoft.com/office/word/2010/wordml" xmlns:w15="http://schemas.microsoft.com/office/word/2012/wordml" xmlns:w16cex="http://schemas.microsoft.com/office/word/2018/wordml/cex" xmlns:w16cid="http://schemas.microsoft.com/office/word/2016/wordml/cid" xmlns:w16="http://schemas.microsoft.com/office/word/2018/wordml" xmlns:w16du="http://schemas.microsoft.com/office/word/2023/wordml/word16du" xmlns:w16sdtdh="http://schemas.microsoft.com/office/word/2020/wordml/sdtdatahash" xmlns:w16se="http://schemas.microsoft.com/office/word/2015/wordml/symex" xmlns:wpg="http://schemas.microsoft.com/office/word/2010/wordprocessingGroup" xmlns:wpi="http://schemas.microsoft.com/office/word/2010/wordprocessingInk" xmlns:wne="http://schemas.microsoft.com/office/word/2006/wordml" xmlns:wps="http://schemas.microsoft.com/office/word/2010/wordprocessingShape" mc:Ignorable="w14 w15 w16se w16cid w16 w16cex w16sdtdh wp14">
   <w:p>
     <w:pPr>
       <w:pStyle w:val="Footer"/>
@@ -2330,7 +2278,7 @@
         <w:sz w:val="16"/>
         <w:szCs w:val="16"/>
       </w:rPr>
-      <w:t>1</w:t>
+      <w:t>2</w:t>
     </w:r>
   </w:p>
   <w:p>
@@ -2347,28 +2295,49 @@
         <w:sz w:val="16"/>
         <w:szCs w:val="16"/>
       </w:rPr>
-      <w:t xml:space="preserve">Last Updated: March </w:t>
+      <w:t xml:space="preserve">Last Updated: </w:t>
     </w:r>
     <w:r>
       <w:rPr>
         <w:sz w:val="16"/>
         <w:szCs w:val="16"/>
       </w:rPr>
-      <w:t>3rd</w:t>
+      <w:t>April</w:t>
     </w:r>
     <w:r>
       <w:rPr>
         <w:sz w:val="16"/>
         <w:szCs w:val="16"/>
       </w:rPr>
-      <w:t>, 2022</w:t>
+      <w:t xml:space="preserve"> </w:t>
+    </w:r>
+    <w:r>
+      <w:rPr>
+        <w:sz w:val="16"/>
+        <w:szCs w:val="16"/>
+      </w:rPr>
+      <w:t>26th</w:t>
+    </w:r>
+    <w:r>
+      <w:rPr>
+        <w:sz w:val="16"/>
+        <w:szCs w:val="16"/>
+      </w:rPr>
+      <w:t>, 202</w:t>
+    </w:r>
+    <w:r>
+      <w:rPr>
+        <w:sz w:val="16"/>
+        <w:szCs w:val="16"/>
+      </w:rPr>
+      <w:t>3</w:t>
     </w:r>
   </w:p>
 </w:ftr>
 </file>
 
 <file path=word/footnotes.xml><?xml version="1.0" encoding="utf-8"?>
-<w:footnotes xmlns:wpc="http://schemas.microsoft.com/office/word/2010/wordprocessingCanvas" xmlns:cx="http://schemas.microsoft.com/office/drawing/2014/chartex" xmlns:cx1="http://schemas.microsoft.com/office/drawing/2015/9/8/chartex" xmlns:cx2="http://schemas.microsoft.com/office/drawing/2015/10/21/chartex" xmlns:cx3="http://schemas.microsoft.com/office/drawing/2016/5/9/chartex" xmlns:cx4="http://schemas.microsoft.com/office/drawing/2016/5/10/chartex" xmlns:cx5="http://schemas.microsoft.com/office/drawing/2016/5/11/chartex" xmlns:cx6="http://schemas.microsoft.com/office/drawing/2016/5/12/chartex" xmlns:cx7="http://schemas.microsoft.com/office/drawing/2016/5/13/chartex" xmlns:cx8="http://schemas.microsoft.com/office/drawing/2016/5/14/chartex" xmlns:mc="http://schemas.openxmlformats.org/markup-compatibility/2006" xmlns:aink="http://schemas.microsoft.com/office/drawing/2016/ink" xmlns:am3d="http://schemas.microsoft.com/office/drawing/2017/model3d" xmlns:o="urn:schemas-microsoft-com:office:office" xmlns:r="http://schemas.openxmlformats.org/officeDocument/2006/relationships" xmlns:m="http://schemas.openxmlformats.org/officeDocument/2006/math" xmlns:v="urn:schemas-microsoft-com:vml" xmlns:wp14="http://schemas.microsoft.com/office/word/2010/wordprocessingDrawing" xmlns:wp="http://schemas.openxmlformats.org/drawingml/2006/wordprocessingDrawing" xmlns:w10="urn:schemas-microsoft-com:office:word" xmlns:w="http://schemas.openxmlformats.org/wordprocessingml/2006/main" xmlns:w14="http://schemas.microsoft.com/office/word/2010/wordml" xmlns:w15="http://schemas.microsoft.com/office/word/2012/wordml" xmlns:w16cex="http://schemas.microsoft.com/office/word/2018/wordml/cex" xmlns:w16cid="http://schemas.microsoft.com/office/word/2016/wordml/cid" xmlns:w16="http://schemas.microsoft.com/office/word/2018/wordml" xmlns:w16sdtdh="http://schemas.microsoft.com/office/word/2020/wordml/sdtdatahash" xmlns:w16se="http://schemas.microsoft.com/office/word/2015/wordml/symex" xmlns:wpg="http://schemas.microsoft.com/office/word/2010/wordprocessingGroup" xmlns:wpi="http://schemas.microsoft.com/office/word/2010/wordprocessingInk" xmlns:wne="http://schemas.microsoft.com/office/word/2006/wordml" xmlns:wps="http://schemas.microsoft.com/office/word/2010/wordprocessingShape" mc:Ignorable="w14 w15 w16se w16cid w16 w16cex w16sdtdh wp14">
+<w:footnotes xmlns:wpc="http://schemas.microsoft.com/office/word/2010/wordprocessingCanvas" xmlns:cx="http://schemas.microsoft.com/office/drawing/2014/chartex" xmlns:cx1="http://schemas.microsoft.com/office/drawing/2015/9/8/chartex" xmlns:cx2="http://schemas.microsoft.com/office/drawing/2015/10/21/chartex" xmlns:cx3="http://schemas.microsoft.com/office/drawing/2016/5/9/chartex" xmlns:cx4="http://schemas.microsoft.com/office/drawing/2016/5/10/chartex" xmlns:cx5="http://schemas.microsoft.com/office/drawing/2016/5/11/chartex" xmlns:cx6="http://schemas.microsoft.com/office/drawing/2016/5/12/chartex" xmlns:cx7="http://schemas.microsoft.com/office/drawing/2016/5/13/chartex" xmlns:cx8="http://schemas.microsoft.com/office/drawing/2016/5/14/chartex" xmlns:mc="http://schemas.openxmlformats.org/markup-compatibility/2006" xmlns:aink="http://schemas.microsoft.com/office/drawing/2016/ink" xmlns:am3d="http://schemas.microsoft.com/office/drawing/2017/model3d" xmlns:o="urn:schemas-microsoft-com:office:office" xmlns:oel="http://schemas.microsoft.com/office/2019/extlst" xmlns:r="http://schemas.openxmlformats.org/officeDocument/2006/relationships" xmlns:m="http://schemas.openxmlformats.org/officeDocument/2006/math" xmlns:v="urn:schemas-microsoft-com:vml" xmlns:wp14="http://schemas.microsoft.com/office/word/2010/wordprocessingDrawing" xmlns:wp="http://schemas.openxmlformats.org/drawingml/2006/wordprocessingDrawing" xmlns:w10="urn:schemas-microsoft-com:office:word" xmlns:w="http://schemas.openxmlformats.org/wordprocessingml/2006/main" xmlns:w14="http://schemas.microsoft.com/office/word/2010/wordml" xmlns:w15="http://schemas.microsoft.com/office/word/2012/wordml" xmlns:w16cex="http://schemas.microsoft.com/office/word/2018/wordml/cex" xmlns:w16cid="http://schemas.microsoft.com/office/word/2016/wordml/cid" xmlns:w16="http://schemas.microsoft.com/office/word/2018/wordml" xmlns:w16du="http://schemas.microsoft.com/office/word/2023/wordml/word16du" xmlns:w16sdtdh="http://schemas.microsoft.com/office/word/2020/wordml/sdtdatahash" xmlns:w16se="http://schemas.microsoft.com/office/word/2015/wordml/symex" xmlns:wpg="http://schemas.microsoft.com/office/word/2010/wordprocessingGroup" xmlns:wpi="http://schemas.microsoft.com/office/word/2010/wordprocessingInk" xmlns:wne="http://schemas.microsoft.com/office/word/2006/wordml" xmlns:wps="http://schemas.microsoft.com/office/word/2010/wordprocessingShape" mc:Ignorable="w14 w15 w16se w16cid w16 w16cex w16sdtdh wp14">
   <w:footnote w:type="separator" w:id="-1">
     <w:p>
       <w:r>
@@ -2387,7 +2356,7 @@
 </file>
 
 <file path=word/header1.xml><?xml version="1.0" encoding="utf-8"?>
-<w:hdr xmlns:wpc="http://schemas.microsoft.com/office/word/2010/wordprocessingCanvas" xmlns:cx="http://schemas.microsoft.com/office/drawing/2014/chartex" xmlns:cx1="http://schemas.microsoft.com/office/drawing/2015/9/8/chartex" xmlns:cx2="http://schemas.microsoft.com/office/drawing/2015/10/21/chartex" xmlns:cx3="http://schemas.microsoft.com/office/drawing/2016/5/9/chartex" xmlns:cx4="http://schemas.microsoft.com/office/drawing/2016/5/10/chartex" xmlns:cx5="http://schemas.microsoft.com/office/drawing/2016/5/11/chartex" xmlns:cx6="http://schemas.microsoft.com/office/drawing/2016/5/12/chartex" xmlns:cx7="http://schemas.microsoft.com/office/drawing/2016/5/13/chartex" xmlns:cx8="http://schemas.microsoft.com/office/drawing/2016/5/14/chartex" xmlns:mc="http://schemas.openxmlformats.org/markup-compatibility/2006" xmlns:aink="http://schemas.microsoft.com/office/drawing/2016/ink" xmlns:am3d="http://schemas.microsoft.com/office/drawing/2017/model3d" xmlns:o="urn:schemas-microsoft-com:office:office" xmlns:r="http://schemas.openxmlformats.org/officeDocument/2006/relationships" xmlns:m="http://schemas.openxmlformats.org/officeDocument/2006/math" xmlns:v="urn:schemas-microsoft-com:vml" xmlns:wp14="http://schemas.microsoft.com/office/word/2010/wordprocessingDrawing" xmlns:wp="http://schemas.openxmlformats.org/drawingml/2006/wordprocessingDrawing" xmlns:w10="urn:schemas-microsoft-com:office:word" xmlns:w="http://schemas.openxmlformats.org/wordprocessingml/2006/main" xmlns:w14="http://schemas.microsoft.com/office/word/2010/wordml" xmlns:w15="http://schemas.microsoft.com/office/word/2012/wordml" xmlns:w16cex="http://schemas.microsoft.com/office/word/2018/wordml/cex" xmlns:w16cid="http://schemas.microsoft.com/office/word/2016/wordml/cid" xmlns:w16="http://schemas.microsoft.com/office/word/2018/wordml" xmlns:w16sdtdh="http://schemas.microsoft.com/office/word/2020/wordml/sdtdatahash" xmlns:w16se="http://schemas.microsoft.com/office/word/2015/wordml/symex" xmlns:wpg="http://schemas.microsoft.com/office/word/2010/wordprocessingGroup" xmlns:wpi="http://schemas.microsoft.com/office/word/2010/wordprocessingInk" xmlns:wne="http://schemas.microsoft.com/office/word/2006/wordml" xmlns:wps="http://schemas.microsoft.com/office/word/2010/wordprocessingShape" mc:Ignorable="w14 w15 w16se w16cid w16 w16cex w16sdtdh wp14">
+<w:hdr xmlns:wpc="http://schemas.microsoft.com/office/word/2010/wordprocessingCanvas" xmlns:cx="http://schemas.microsoft.com/office/drawing/2014/chartex" xmlns:cx1="http://schemas.microsoft.com/office/drawing/2015/9/8/chartex" xmlns:cx2="http://schemas.microsoft.com/office/drawing/2015/10/21/chartex" xmlns:cx3="http://schemas.microsoft.com/office/drawing/2016/5/9/chartex" xmlns:cx4="http://schemas.microsoft.com/office/drawing/2016/5/10/chartex" xmlns:cx5="http://schemas.microsoft.com/office/drawing/2016/5/11/chartex" xmlns:cx6="http://schemas.microsoft.com/office/drawing/2016/5/12/chartex" xmlns:cx7="http://schemas.microsoft.com/office/drawing/2016/5/13/chartex" xmlns:cx8="http://schemas.microsoft.com/office/drawing/2016/5/14/chartex" xmlns:mc="http://schemas.openxmlformats.org/markup-compatibility/2006" xmlns:aink="http://schemas.microsoft.com/office/drawing/2016/ink" xmlns:am3d="http://schemas.microsoft.com/office/drawing/2017/model3d" xmlns:o="urn:schemas-microsoft-com:office:office" xmlns:oel="http://schemas.microsoft.com/office/2019/extlst" xmlns:r="http://schemas.openxmlformats.org/officeDocument/2006/relationships" xmlns:m="http://schemas.openxmlformats.org/officeDocument/2006/math" xmlns:v="urn:schemas-microsoft-com:vml" xmlns:wp14="http://schemas.microsoft.com/office/word/2010/wordprocessingDrawing" xmlns:wp="http://schemas.openxmlformats.org/drawingml/2006/wordprocessingDrawing" xmlns:w10="urn:schemas-microsoft-com:office:word" xmlns:w="http://schemas.openxmlformats.org/wordprocessingml/2006/main" xmlns:w14="http://schemas.microsoft.com/office/word/2010/wordml" xmlns:w15="http://schemas.microsoft.com/office/word/2012/wordml" xmlns:w16cex="http://schemas.microsoft.com/office/word/2018/wordml/cex" xmlns:w16cid="http://schemas.microsoft.com/office/word/2016/wordml/cid" xmlns:w16="http://schemas.microsoft.com/office/word/2018/wordml" xmlns:w16du="http://schemas.microsoft.com/office/word/2023/wordml/word16du" xmlns:w16sdtdh="http://schemas.microsoft.com/office/word/2020/wordml/sdtdatahash" xmlns:w16se="http://schemas.microsoft.com/office/word/2015/wordml/symex" xmlns:wpg="http://schemas.microsoft.com/office/word/2010/wordprocessingGroup" xmlns:wpi="http://schemas.microsoft.com/office/word/2010/wordprocessingInk" xmlns:wne="http://schemas.microsoft.com/office/word/2006/wordml" xmlns:wps="http://schemas.microsoft.com/office/word/2010/wordprocessingShape" mc:Ignorable="w14 w15 w16se w16cid w16 w16cex w16sdtdh wp14">
   <w:p>
     <w:pPr>
       <w:rPr>
@@ -3435,21 +3404,6 @@
 </file>
 
 <file path=customXml/item1.xml><?xml version="1.0" encoding="utf-8"?>
-<p:properties xmlns:p="http://schemas.microsoft.com/office/2006/metadata/properties" xmlns:xsi="http://www.w3.org/2001/XMLSchema-instance" xmlns:pc="http://schemas.microsoft.com/office/infopath/2007/PartnerControls">
-  <documentManagement/>
-</p:properties>
-</file>
-
-<file path=customXml/item2.xml><?xml version="1.0" encoding="utf-8"?>
-<?mso-contentType ?>
-<FormTemplates xmlns="http://schemas.microsoft.com/sharepoint/v3/contenttype/forms">
-  <Display>DocumentLibraryForm</Display>
-  <Edit>DocumentLibraryForm</Edit>
-  <New>DocumentLibraryForm</New>
-</FormTemplates>
-</file>
-
-<file path=customXml/item3.xml><?xml version="1.0" encoding="utf-8"?>
 <ct:contentTypeSchema xmlns:ct="http://schemas.microsoft.com/office/2006/metadata/contentType" xmlns:ma="http://schemas.microsoft.com/office/2006/metadata/properties/metaAttributes" ct:_="" ma:_="" ma:contentTypeName="Document" ma:contentTypeID="0x01010046F2AC915A51D143804D0513E77C7D43" ma:contentTypeVersion="13" ma:contentTypeDescription="Create a new document." ma:contentTypeScope="" ma:versionID="ab155b37483f955a61c06e85bbfce8cd">
   <xsd:schema xmlns:xsd="http://www.w3.org/2001/XMLSchema" xmlns:xs="http://www.w3.org/2001/XMLSchema" xmlns:p="http://schemas.microsoft.com/office/2006/metadata/properties" xmlns:ns2="e83537c8-14a9-475d-a6a6-edc8d5ea0e09" xmlns:ns3="68eda996-aaa5-4ba9-b359-a2343c39149e" targetNamespace="http://schemas.microsoft.com/office/2006/metadata/properties" ma:root="true" ma:fieldsID="667baa1b4047e1924c0fac846b3f3a31" ns2:_="" ns3:_="">
     <xsd:import namespace="e83537c8-14a9-475d-a6a6-edc8d5ea0e09"/>
@@ -3672,24 +3626,22 @@
 </ct:contentTypeSchema>
 </file>
 
-<file path=customXml/itemProps1.xml><?xml version="1.0" encoding="utf-8"?>
-<ds:datastoreItem xmlns:ds="http://schemas.openxmlformats.org/officeDocument/2006/customXml" ds:itemID="{F4FE1BAA-C1B9-4D9C-B6A8-DF704A325487}">
-  <ds:schemaRefs>
-    <ds:schemaRef ds:uri="http://schemas.microsoft.com/office/2006/metadata/properties"/>
-    <ds:schemaRef ds:uri="http://schemas.microsoft.com/office/infopath/2007/PartnerControls"/>
-  </ds:schemaRefs>
-</ds:datastoreItem>
+<file path=customXml/item2.xml><?xml version="1.0" encoding="utf-8"?>
+<?mso-contentType ?>
+<FormTemplates xmlns="http://schemas.microsoft.com/sharepoint/v3/contenttype/forms">
+  <Display>DocumentLibraryForm</Display>
+  <Edit>DocumentLibraryForm</Edit>
+  <New>DocumentLibraryForm</New>
+</FormTemplates>
 </file>
 
-<file path=customXml/itemProps2.xml><?xml version="1.0" encoding="utf-8"?>
-<ds:datastoreItem xmlns:ds="http://schemas.openxmlformats.org/officeDocument/2006/customXml" ds:itemID="{0870CB98-6BED-4EA9-9494-A69EF497BA70}">
-  <ds:schemaRefs>
-    <ds:schemaRef ds:uri="http://schemas.microsoft.com/sharepoint/v3/contenttype/forms"/>
-  </ds:schemaRefs>
-</ds:datastoreItem>
+<file path=customXml/item3.xml><?xml version="1.0" encoding="utf-8"?>
+<p:properties xmlns:p="http://schemas.microsoft.com/office/2006/metadata/properties" xmlns:xsi="http://www.w3.org/2001/XMLSchema-instance" xmlns:pc="http://schemas.microsoft.com/office/infopath/2007/PartnerControls">
+  <documentManagement/>
+</p:properties>
 </file>
 
-<file path=customXml/itemProps3.xml><?xml version="1.0" encoding="utf-8"?>
+<file path=customXml/itemProps1.xml><?xml version="1.0" encoding="utf-8"?>
 <ds:datastoreItem xmlns:ds="http://schemas.openxmlformats.org/officeDocument/2006/customXml" ds:itemID="{2984B8B0-66F7-4297-96D4-2416D1EE6069}">
   <ds:schemaRefs>
     <ds:schemaRef ds:uri="http://schemas.microsoft.com/office/2006/metadata/contentType"/>
@@ -3706,4 +3658,21 @@
     <ds:schemaRef ds:uri="http://schemas.microsoft.com/internal/obd"/>
   </ds:schemaRefs>
 </ds:datastoreItem>
+</file>
+
+<file path=customXml/itemProps2.xml><?xml version="1.0" encoding="utf-8"?>
+<ds:datastoreItem xmlns:ds="http://schemas.openxmlformats.org/officeDocument/2006/customXml" ds:itemID="{0870CB98-6BED-4EA9-9494-A69EF497BA70}">
+  <ds:schemaRefs>
+    <ds:schemaRef ds:uri="http://schemas.microsoft.com/sharepoint/v3/contenttype/forms"/>
+  </ds:schemaRefs>
+</ds:datastoreItem>
+</file>
+
+<file path=customXml/itemProps3.xml><?xml version="1.0" encoding="utf-8"?>
+<ds:datastoreItem xmlns:ds="http://schemas.openxmlformats.org/officeDocument/2006/customXml" ds:itemID="{F4FE1BAA-C1B9-4D9C-B6A8-DF704A325487}">
+  <ds:schemaRefs>
+    <ds:schemaRef ds:uri="http://schemas.microsoft.com/office/2006/metadata/properties"/>
+    <ds:schemaRef ds:uri="http://schemas.microsoft.com/office/infopath/2007/PartnerControls"/>
+  </ds:schemaRefs>
+</ds:datastoreItem>
 </file>
</xml_diff>